<commit_message>
updation on project section
</commit_message>
<xml_diff>
--- a/References/References.docx
+++ b/References/References.docx
@@ -1,6 +1,6 @@
 
 <file path=word/document.xml><?xml version="1.0" encoding="utf-8"?>
-<w:document xmlns:wpc="http://schemas.microsoft.com/office/word/2010/wordprocessingCanvas" xmlns:cx="http://schemas.microsoft.com/office/drawing/2014/chartex" xmlns:cx1="http://schemas.microsoft.com/office/drawing/2015/9/8/chartex" xmlns:cx2="http://schemas.microsoft.com/office/drawing/2015/10/21/chartex" xmlns:cx3="http://schemas.microsoft.com/office/drawing/2016/5/9/chartex" xmlns:cx4="http://schemas.microsoft.com/office/drawing/2016/5/10/chartex" xmlns:cx5="http://schemas.microsoft.com/office/drawing/2016/5/11/chartex" xmlns:cx6="http://schemas.microsoft.com/office/drawing/2016/5/12/chartex" xmlns:cx7="http://schemas.microsoft.com/office/drawing/2016/5/13/chartex" xmlns:cx8="http://schemas.microsoft.com/office/drawing/2016/5/14/chartex" xmlns:mc="http://schemas.openxmlformats.org/markup-compatibility/2006" xmlns:aink="http://schemas.microsoft.com/office/drawing/2016/ink" xmlns:am3d="http://schemas.microsoft.com/office/drawing/2017/model3d" xmlns:o="urn:schemas-microsoft-com:office:office" xmlns:r="http://schemas.openxmlformats.org/officeDocument/2006/relationships" xmlns:m="http://schemas.openxmlformats.org/officeDocument/2006/math" xmlns:v="urn:schemas-microsoft-com:vml" xmlns:wp14="http://schemas.microsoft.com/office/word/2010/wordprocessingDrawing" xmlns:wp="http://schemas.openxmlformats.org/drawingml/2006/wordprocessingDrawing" xmlns:w10="urn:schemas-microsoft-com:office:word" xmlns:w="http://schemas.openxmlformats.org/wordprocessingml/2006/main" xmlns:w14="http://schemas.microsoft.com/office/word/2010/wordml" xmlns:w15="http://schemas.microsoft.com/office/word/2012/wordml" xmlns:w16cex="http://schemas.microsoft.com/office/word/2018/wordml/cex" xmlns:w16cid="http://schemas.microsoft.com/office/word/2016/wordml/cid" xmlns:w16="http://schemas.microsoft.com/office/word/2018/wordml" xmlns:w16se="http://schemas.microsoft.com/office/word/2015/wordml/symex" xmlns:wpg="http://schemas.microsoft.com/office/word/2010/wordprocessingGroup" xmlns:wpi="http://schemas.microsoft.com/office/word/2010/wordprocessingInk" xmlns:wne="http://schemas.microsoft.com/office/word/2006/wordml" xmlns:wps="http://schemas.microsoft.com/office/word/2010/wordprocessingShape" mc:Ignorable="w14 w15 w16se w16cid w16 w16cex wp14">
+<w:document xmlns:wpc="http://schemas.microsoft.com/office/word/2010/wordprocessingCanvas" xmlns:cx="http://schemas.microsoft.com/office/drawing/2014/chartex" xmlns:cx1="http://schemas.microsoft.com/office/drawing/2015/9/8/chartex" xmlns:cx2="http://schemas.microsoft.com/office/drawing/2015/10/21/chartex" xmlns:cx3="http://schemas.microsoft.com/office/drawing/2016/5/9/chartex" xmlns:cx4="http://schemas.microsoft.com/office/drawing/2016/5/10/chartex" xmlns:cx5="http://schemas.microsoft.com/office/drawing/2016/5/11/chartex" xmlns:cx6="http://schemas.microsoft.com/office/drawing/2016/5/12/chartex" xmlns:cx7="http://schemas.microsoft.com/office/drawing/2016/5/13/chartex" xmlns:cx8="http://schemas.microsoft.com/office/drawing/2016/5/14/chartex" xmlns:mc="http://schemas.openxmlformats.org/markup-compatibility/2006" xmlns:aink="http://schemas.microsoft.com/office/drawing/2016/ink" xmlns:am3d="http://schemas.microsoft.com/office/drawing/2017/model3d" xmlns:o="urn:schemas-microsoft-com:office:office" xmlns:r="http://schemas.openxmlformats.org/officeDocument/2006/relationships" xmlns:m="http://schemas.openxmlformats.org/officeDocument/2006/math" xmlns:v="urn:schemas-microsoft-com:vml" xmlns:wp14="http://schemas.microsoft.com/office/word/2010/wordprocessingDrawing" xmlns:wp="http://schemas.openxmlformats.org/drawingml/2006/wordprocessingDrawing" xmlns:w10="urn:schemas-microsoft-com:office:word" xmlns:w="http://schemas.openxmlformats.org/wordprocessingml/2006/main" xmlns:w14="http://schemas.microsoft.com/office/word/2010/wordml" xmlns:w15="http://schemas.microsoft.com/office/word/2012/wordml" xmlns:w16cex="http://schemas.microsoft.com/office/word/2018/wordml/cex" xmlns:w16cid="http://schemas.microsoft.com/office/word/2016/wordml/cid" xmlns:w16="http://schemas.microsoft.com/office/word/2018/wordml" xmlns:w16sdtdh="http://schemas.microsoft.com/office/word/2020/wordml/sdtdatahash" xmlns:w16se="http://schemas.microsoft.com/office/word/2015/wordml/symex" xmlns:wpg="http://schemas.microsoft.com/office/word/2010/wordprocessingGroup" xmlns:wpi="http://schemas.microsoft.com/office/word/2010/wordprocessingInk" xmlns:wne="http://schemas.microsoft.com/office/word/2006/wordml" xmlns:wps="http://schemas.microsoft.com/office/word/2010/wordprocessingShape" mc:Ignorable="w14 w15 w16se w16cid w16 w16cex w16sdtdh wp14">
   <w:body>
     <w:p>
       <w:pPr>
@@ -40,15 +40,7 @@
         <w:ind w:left="567" w:hanging="567"/>
       </w:pPr>
       <w:r>
-        <w:t xml:space="preserve">WEB CIFAR. (2020). One Page Full Website Project For Practice | HTML &amp; CSS Responsive Website | Web </w:t>
-      </w:r>
-      <w:proofErr w:type="spellStart"/>
-      <w:r>
-        <w:t>Cifar</w:t>
-      </w:r>
-      <w:proofErr w:type="spellEnd"/>
-      <w:r>
-        <w:t xml:space="preserve"> 2020 [YouTube Video]. In </w:t>
+        <w:t xml:space="preserve">WEB CIFAR. (2020). One Page Full Website Project For Practice | HTML &amp; CSS Responsive Website | Web Cifar 2020 [YouTube Video]. In </w:t>
       </w:r>
       <w:r>
         <w:rPr>
@@ -121,15 +113,7 @@
         <w:ind w:left="567" w:hanging="567"/>
       </w:pPr>
       <w:r>
-        <w:t xml:space="preserve">Web </w:t>
-      </w:r>
-      <w:proofErr w:type="spellStart"/>
-      <w:r>
-        <w:t>Cifar</w:t>
-      </w:r>
-      <w:proofErr w:type="spellEnd"/>
-      <w:r>
-        <w:t>. (2020, March 25). [Video file]. Retrieved September 16, 2020, from https://www.youtube.com/watch?v=ZFQkb26UD1Y&amp;t=3036s</w:t>
+        <w:t>Web Cifar. (2020, March 25). [Video file]. Retrieved September 16, 2020, from https://www.youtube.com/watch?v=ZFQkb26UD1Y&amp;t=3036s</w:t>
       </w:r>
     </w:p>
     <w:p>
@@ -140,7 +124,13 @@
         <w:t xml:space="preserve">W3Schools. </w:t>
       </w:r>
       <w:r>
-        <w:t>(n.d.). Retrieved September 16, 2020, from https://www.w3schools.com/cssref/css_colors.asp</w:t>
+        <w:t>(n.d.). Retrieved September 16, 2020, from</w:t>
+      </w:r>
+      <w:r>
+        <w:t xml:space="preserve"> </w:t>
+      </w:r>
+      <w:r>
+        <w:t>https://www.w3schools.com/cssref/css_colors.asp</w:t>
       </w:r>
     </w:p>
     <w:p>
@@ -154,12 +144,467 @@
     </w:p>
     <w:p>
       <w:pPr>
+        <w:spacing w:before="100" w:beforeAutospacing="1" w:after="100" w:afterAutospacing="1" w:line="240" w:lineRule="auto"/>
+        <w:ind w:left="567" w:hanging="567"/>
+        <w:rPr>
+          <w:rFonts w:ascii="Times New Roman" w:eastAsia="Times New Roman" w:hAnsi="Times New Roman" w:cs="Times New Roman"/>
+          <w:sz w:val="24"/>
+          <w:szCs w:val="24"/>
+        </w:rPr>
+      </w:pPr>
+      <w:r>
+        <w:rPr>
+          <w:rFonts w:ascii="Times New Roman" w:eastAsia="Times New Roman" w:hAnsi="Times New Roman" w:cs="Times New Roman"/>
+          <w:i/>
+          <w:iCs/>
+          <w:sz w:val="24"/>
+          <w:szCs w:val="24"/>
+        </w:rPr>
+        <w:t>Frontend vs backend</w:t>
+      </w:r>
+      <w:r>
+        <w:rPr>
+          <w:rFonts w:ascii="Times New Roman" w:eastAsia="Times New Roman" w:hAnsi="Times New Roman" w:cs="Times New Roman"/>
+          <w:sz w:val="24"/>
+          <w:szCs w:val="24"/>
+        </w:rPr>
+        <w:t xml:space="preserve">. GeeksforGeeks. (2019, July 11). Retrieved September 16, 2020, from https://www.geeksforgeeks.org/frontend-vs-backend/ </w:t>
+      </w:r>
+    </w:p>
+    <w:p>
+      <w:pPr>
+        <w:spacing w:before="100" w:beforeAutospacing="1" w:after="100" w:afterAutospacing="1" w:line="240" w:lineRule="auto"/>
+        <w:ind w:left="567" w:hanging="567"/>
+        <w:rPr>
+          <w:rFonts w:ascii="Times New Roman" w:eastAsia="Times New Roman" w:hAnsi="Times New Roman" w:cs="Times New Roman"/>
+          <w:sz w:val="24"/>
+          <w:szCs w:val="24"/>
+        </w:rPr>
+      </w:pPr>
+      <w:r>
+        <w:rPr>
+          <w:rFonts w:ascii="Times New Roman" w:eastAsia="Times New Roman" w:hAnsi="Times New Roman" w:cs="Times New Roman"/>
+          <w:sz w:val="24"/>
+          <w:szCs w:val="24"/>
+        </w:rPr>
+        <w:t>Mallawaarachchi, V. (20</w:t>
+      </w:r>
+      <w:r>
+        <w:rPr>
+          <w:rFonts w:ascii="Times New Roman" w:eastAsia="Times New Roman" w:hAnsi="Times New Roman" w:cs="Times New Roman"/>
+          <w:sz w:val="24"/>
+          <w:szCs w:val="24"/>
+        </w:rPr>
+        <w:t>17</w:t>
+      </w:r>
+      <w:r>
+        <w:rPr>
+          <w:rFonts w:ascii="Times New Roman" w:eastAsia="Times New Roman" w:hAnsi="Times New Roman" w:cs="Times New Roman"/>
+          <w:sz w:val="24"/>
+          <w:szCs w:val="24"/>
+        </w:rPr>
+        <w:t xml:space="preserve">, September </w:t>
+      </w:r>
+      <w:r>
+        <w:rPr>
+          <w:rFonts w:ascii="Times New Roman" w:eastAsia="Times New Roman" w:hAnsi="Times New Roman" w:cs="Times New Roman"/>
+          <w:sz w:val="24"/>
+          <w:szCs w:val="24"/>
+        </w:rPr>
+        <w:t>4</w:t>
+      </w:r>
+      <w:r>
+        <w:rPr>
+          <w:rFonts w:ascii="Times New Roman" w:eastAsia="Times New Roman" w:hAnsi="Times New Roman" w:cs="Times New Roman"/>
+          <w:sz w:val="24"/>
+          <w:szCs w:val="24"/>
+        </w:rPr>
+        <w:t xml:space="preserve">). </w:t>
+      </w:r>
+      <w:r>
+        <w:rPr>
+          <w:rFonts w:ascii="Times New Roman" w:eastAsia="Times New Roman" w:hAnsi="Times New Roman" w:cs="Times New Roman"/>
+          <w:i/>
+          <w:iCs/>
+          <w:sz w:val="24"/>
+          <w:szCs w:val="24"/>
+        </w:rPr>
+        <w:t>10 common software architectural patterns in a Nutshell</w:t>
+      </w:r>
+      <w:r>
+        <w:rPr>
+          <w:rFonts w:ascii="Times New Roman" w:eastAsia="Times New Roman" w:hAnsi="Times New Roman" w:cs="Times New Roman"/>
+          <w:sz w:val="24"/>
+          <w:szCs w:val="24"/>
+        </w:rPr>
+        <w:t>. Medium. Retrieved</w:t>
+      </w:r>
+      <w:r>
+        <w:rPr>
+          <w:rFonts w:ascii="Times New Roman" w:eastAsia="Times New Roman" w:hAnsi="Times New Roman" w:cs="Times New Roman"/>
+          <w:sz w:val="24"/>
+          <w:szCs w:val="24"/>
+        </w:rPr>
+        <w:t xml:space="preserve"> December</w:t>
+      </w:r>
+      <w:r>
+        <w:rPr>
+          <w:rFonts w:ascii="Times New Roman" w:eastAsia="Times New Roman" w:hAnsi="Times New Roman" w:cs="Times New Roman"/>
+          <w:sz w:val="24"/>
+          <w:szCs w:val="24"/>
+        </w:rPr>
+        <w:t xml:space="preserve"> 25, 202</w:t>
+      </w:r>
+      <w:r>
+        <w:rPr>
+          <w:rFonts w:ascii="Times New Roman" w:eastAsia="Times New Roman" w:hAnsi="Times New Roman" w:cs="Times New Roman"/>
+          <w:sz w:val="24"/>
+          <w:szCs w:val="24"/>
+        </w:rPr>
+        <w:t>1</w:t>
+      </w:r>
+      <w:r>
+        <w:rPr>
+          <w:rFonts w:ascii="Times New Roman" w:eastAsia="Times New Roman" w:hAnsi="Times New Roman" w:cs="Times New Roman"/>
+          <w:sz w:val="24"/>
+          <w:szCs w:val="24"/>
+        </w:rPr>
+        <w:t xml:space="preserve">, from https://towardsdatascience.com/10-common-software-architectural-patterns-in-a-nutshell-a0b47a1e9013#:~:text=According%20to%20Wikipedia%2C%20An%20architectural%20pattern%20is%20a,software%20design%20pattern%20but%20have%20a%20broader%20scope. </w:t>
+      </w:r>
+    </w:p>
+    <w:p>
+      <w:pPr>
+        <w:spacing w:before="100" w:beforeAutospacing="1" w:after="100" w:afterAutospacing="1" w:line="240" w:lineRule="auto"/>
+        <w:ind w:left="567" w:hanging="567"/>
+        <w:rPr>
+          <w:rFonts w:ascii="Times New Roman" w:eastAsia="Times New Roman" w:hAnsi="Times New Roman" w:cs="Times New Roman"/>
+          <w:sz w:val="24"/>
+          <w:szCs w:val="24"/>
+        </w:rPr>
+      </w:pPr>
+      <w:r>
+        <w:rPr>
+          <w:rFonts w:ascii="Times New Roman" w:eastAsia="Times New Roman" w:hAnsi="Times New Roman" w:cs="Times New Roman"/>
+          <w:sz w:val="24"/>
+          <w:szCs w:val="24"/>
+        </w:rPr>
+        <w:t>Mittal, A. (</w:t>
+      </w:r>
+      <w:r>
+        <w:rPr>
+          <w:rFonts w:ascii="Times New Roman" w:eastAsia="Times New Roman" w:hAnsi="Times New Roman" w:cs="Times New Roman"/>
+          <w:sz w:val="24"/>
+          <w:szCs w:val="24"/>
+        </w:rPr>
+        <w:t>2021, February 4</w:t>
+      </w:r>
+      <w:r>
+        <w:rPr>
+          <w:rFonts w:ascii="Times New Roman" w:eastAsia="Times New Roman" w:hAnsi="Times New Roman" w:cs="Times New Roman"/>
+          <w:sz w:val="24"/>
+          <w:szCs w:val="24"/>
+        </w:rPr>
+        <w:t xml:space="preserve">). </w:t>
+      </w:r>
+      <w:r>
+        <w:rPr>
+          <w:rFonts w:ascii="Times New Roman" w:eastAsia="Times New Roman" w:hAnsi="Times New Roman" w:cs="Times New Roman"/>
+          <w:i/>
+          <w:iCs/>
+          <w:sz w:val="24"/>
+          <w:szCs w:val="24"/>
+        </w:rPr>
+        <w:t>Introduction to MVC architecture and separation of concerns: Part 1</w:t>
+      </w:r>
+      <w:r>
+        <w:rPr>
+          <w:rFonts w:ascii="Times New Roman" w:eastAsia="Times New Roman" w:hAnsi="Times New Roman" w:cs="Times New Roman"/>
+          <w:sz w:val="24"/>
+          <w:szCs w:val="24"/>
+        </w:rPr>
+        <w:t xml:space="preserve">. C# Corner. Retrieved </w:t>
+      </w:r>
+      <w:r>
+        <w:rPr>
+          <w:rFonts w:ascii="Times New Roman" w:eastAsia="Times New Roman" w:hAnsi="Times New Roman" w:cs="Times New Roman"/>
+          <w:sz w:val="24"/>
+          <w:szCs w:val="24"/>
+        </w:rPr>
+        <w:t>December</w:t>
+      </w:r>
+      <w:r>
+        <w:rPr>
+          <w:rFonts w:ascii="Times New Roman" w:eastAsia="Times New Roman" w:hAnsi="Times New Roman" w:cs="Times New Roman"/>
+          <w:sz w:val="24"/>
+          <w:szCs w:val="24"/>
+        </w:rPr>
+        <w:t xml:space="preserve"> 25</w:t>
+      </w:r>
+      <w:r>
+        <w:rPr>
+          <w:rFonts w:ascii="Times New Roman" w:eastAsia="Times New Roman" w:hAnsi="Times New Roman" w:cs="Times New Roman"/>
+          <w:sz w:val="24"/>
+          <w:szCs w:val="24"/>
+        </w:rPr>
+        <w:t>, 202</w:t>
+      </w:r>
+      <w:r>
+        <w:rPr>
+          <w:rFonts w:ascii="Times New Roman" w:eastAsia="Times New Roman" w:hAnsi="Times New Roman" w:cs="Times New Roman"/>
+          <w:sz w:val="24"/>
+          <w:szCs w:val="24"/>
+        </w:rPr>
+        <w:t>1</w:t>
+      </w:r>
+      <w:r>
+        <w:rPr>
+          <w:rFonts w:ascii="Times New Roman" w:eastAsia="Times New Roman" w:hAnsi="Times New Roman" w:cs="Times New Roman"/>
+          <w:sz w:val="24"/>
+          <w:szCs w:val="24"/>
+        </w:rPr>
+        <w:t xml:space="preserve">, from https://www.c-sharpcorner.com/UploadFile/1492b1/introduction-to-mvc-architecture-and-separation-of-concerns/ </w:t>
+      </w:r>
+    </w:p>
+    <w:p>
+      <w:pPr>
+        <w:spacing w:before="100" w:beforeAutospacing="1" w:after="100" w:afterAutospacing="1" w:line="240" w:lineRule="auto"/>
+        <w:ind w:left="567" w:hanging="567"/>
+        <w:rPr>
+          <w:rFonts w:ascii="Times New Roman" w:eastAsia="Times New Roman" w:hAnsi="Times New Roman" w:cs="Times New Roman"/>
+          <w:sz w:val="24"/>
+          <w:szCs w:val="24"/>
+        </w:rPr>
+      </w:pPr>
+      <w:r>
+        <w:rPr>
+          <w:rFonts w:ascii="Times New Roman" w:eastAsia="Times New Roman" w:hAnsi="Times New Roman" w:cs="Times New Roman"/>
+          <w:sz w:val="24"/>
+          <w:szCs w:val="24"/>
+        </w:rPr>
+        <w:t xml:space="preserve">Murillo, M. (2016, January 12). </w:t>
+      </w:r>
+      <w:r>
+        <w:rPr>
+          <w:rFonts w:ascii="Times New Roman" w:eastAsia="Times New Roman" w:hAnsi="Times New Roman" w:cs="Times New Roman"/>
+          <w:i/>
+          <w:iCs/>
+          <w:sz w:val="24"/>
+          <w:szCs w:val="24"/>
+        </w:rPr>
+        <w:t>Back-end development: A guide to the basics</w:t>
+      </w:r>
+      <w:r>
+        <w:rPr>
+          <w:rFonts w:ascii="Times New Roman" w:eastAsia="Times New Roman" w:hAnsi="Times New Roman" w:cs="Times New Roman"/>
+          <w:sz w:val="24"/>
+          <w:szCs w:val="24"/>
+        </w:rPr>
+        <w:t xml:space="preserve">. Build Blog by ThinkApps | Content on Entrepreneurship, Mobile Apps, Web Platforms and more. </w:t>
+      </w:r>
+      <w:r>
+        <w:rPr>
+          <w:rFonts w:ascii="Times New Roman" w:eastAsia="Times New Roman" w:hAnsi="Times New Roman" w:cs="Times New Roman"/>
+          <w:sz w:val="24"/>
+          <w:szCs w:val="24"/>
+        </w:rPr>
+        <w:lastRenderedPageBreak/>
+        <w:t xml:space="preserve">Retrieved </w:t>
+      </w:r>
+      <w:r>
+        <w:rPr>
+          <w:rFonts w:ascii="Times New Roman" w:eastAsia="Times New Roman" w:hAnsi="Times New Roman" w:cs="Times New Roman"/>
+          <w:sz w:val="24"/>
+          <w:szCs w:val="24"/>
+        </w:rPr>
+        <w:t>December</w:t>
+      </w:r>
+      <w:r>
+        <w:rPr>
+          <w:rFonts w:ascii="Times New Roman" w:eastAsia="Times New Roman" w:hAnsi="Times New Roman" w:cs="Times New Roman"/>
+          <w:sz w:val="24"/>
+          <w:szCs w:val="24"/>
+        </w:rPr>
+        <w:t xml:space="preserve"> 2</w:t>
+      </w:r>
+      <w:r>
+        <w:rPr>
+          <w:rFonts w:ascii="Times New Roman" w:eastAsia="Times New Roman" w:hAnsi="Times New Roman" w:cs="Times New Roman"/>
+          <w:sz w:val="24"/>
+          <w:szCs w:val="24"/>
+        </w:rPr>
+        <w:t>6</w:t>
+      </w:r>
+      <w:r>
+        <w:rPr>
+          <w:rFonts w:ascii="Times New Roman" w:eastAsia="Times New Roman" w:hAnsi="Times New Roman" w:cs="Times New Roman"/>
+          <w:sz w:val="24"/>
+          <w:szCs w:val="24"/>
+        </w:rPr>
+        <w:t>, 202</w:t>
+      </w:r>
+      <w:r>
+        <w:rPr>
+          <w:rFonts w:ascii="Times New Roman" w:eastAsia="Times New Roman" w:hAnsi="Times New Roman" w:cs="Times New Roman"/>
+          <w:sz w:val="24"/>
+          <w:szCs w:val="24"/>
+        </w:rPr>
+        <w:t>1</w:t>
+      </w:r>
+      <w:r>
+        <w:rPr>
+          <w:rFonts w:ascii="Times New Roman" w:eastAsia="Times New Roman" w:hAnsi="Times New Roman" w:cs="Times New Roman"/>
+          <w:sz w:val="24"/>
+          <w:szCs w:val="24"/>
+        </w:rPr>
+        <w:t xml:space="preserve">, from http://thinkapps.com/blog/development/basics-back-end-development/ </w:t>
+      </w:r>
+    </w:p>
+    <w:p>
+      <w:pPr>
+        <w:spacing w:before="100" w:beforeAutospacing="1" w:after="100" w:afterAutospacing="1" w:line="240" w:lineRule="auto"/>
+        <w:ind w:left="567" w:hanging="567"/>
+        <w:rPr>
+          <w:rFonts w:ascii="Times New Roman" w:eastAsia="Times New Roman" w:hAnsi="Times New Roman" w:cs="Times New Roman"/>
+          <w:sz w:val="24"/>
+          <w:szCs w:val="24"/>
+        </w:rPr>
+      </w:pPr>
+      <w:r>
+        <w:rPr>
+          <w:rFonts w:ascii="Times New Roman" w:eastAsia="Times New Roman" w:hAnsi="Times New Roman" w:cs="Times New Roman"/>
+          <w:sz w:val="24"/>
+          <w:szCs w:val="24"/>
+        </w:rPr>
+        <w:t xml:space="preserve">Acharjee, P. (2020, July 6). </w:t>
+      </w:r>
+      <w:r>
+        <w:rPr>
+          <w:rFonts w:ascii="Times New Roman" w:eastAsia="Times New Roman" w:hAnsi="Times New Roman" w:cs="Times New Roman"/>
+          <w:i/>
+          <w:iCs/>
+          <w:sz w:val="24"/>
+          <w:szCs w:val="24"/>
+        </w:rPr>
+        <w:t>Why do we use middlewares ?</w:t>
+      </w:r>
+      <w:r>
+        <w:rPr>
+          <w:rFonts w:ascii="Times New Roman" w:eastAsia="Times New Roman" w:hAnsi="Times New Roman" w:cs="Times New Roman"/>
+          <w:sz w:val="24"/>
+          <w:szCs w:val="24"/>
+        </w:rPr>
+        <w:t xml:space="preserve"> Medium. Retrieved </w:t>
+      </w:r>
+      <w:r>
+        <w:rPr>
+          <w:rFonts w:ascii="Times New Roman" w:eastAsia="Times New Roman" w:hAnsi="Times New Roman" w:cs="Times New Roman"/>
+          <w:sz w:val="24"/>
+          <w:szCs w:val="24"/>
+        </w:rPr>
+        <w:t>December</w:t>
+      </w:r>
+      <w:r>
+        <w:rPr>
+          <w:rFonts w:ascii="Times New Roman" w:eastAsia="Times New Roman" w:hAnsi="Times New Roman" w:cs="Times New Roman"/>
+          <w:sz w:val="24"/>
+          <w:szCs w:val="24"/>
+        </w:rPr>
+        <w:t xml:space="preserve"> </w:t>
+      </w:r>
+      <w:r>
+        <w:rPr>
+          <w:rFonts w:ascii="Times New Roman" w:eastAsia="Times New Roman" w:hAnsi="Times New Roman" w:cs="Times New Roman"/>
+          <w:sz w:val="24"/>
+          <w:szCs w:val="24"/>
+        </w:rPr>
+        <w:t>2</w:t>
+      </w:r>
+      <w:r>
+        <w:rPr>
+          <w:rFonts w:ascii="Times New Roman" w:eastAsia="Times New Roman" w:hAnsi="Times New Roman" w:cs="Times New Roman"/>
+          <w:sz w:val="24"/>
+          <w:szCs w:val="24"/>
+        </w:rPr>
+        <w:t>8</w:t>
+      </w:r>
+      <w:r>
+        <w:rPr>
+          <w:rFonts w:ascii="Times New Roman" w:eastAsia="Times New Roman" w:hAnsi="Times New Roman" w:cs="Times New Roman"/>
+          <w:sz w:val="24"/>
+          <w:szCs w:val="24"/>
+        </w:rPr>
+        <w:t xml:space="preserve">, 2021, from https://medium.com/alienbrains/why-do-we-use-middlewares-5663fc67e311#:~:text=Middleware%20is%20some%20code%20or%20application%20that%20is,based%20more%20on%20the%20web%20aspect%20of%20middleware. </w:t>
+      </w:r>
+    </w:p>
+    <w:p>
+      <w:pPr>
+        <w:spacing w:before="100" w:beforeAutospacing="1" w:after="100" w:afterAutospacing="1" w:line="240" w:lineRule="auto"/>
+        <w:ind w:left="567" w:hanging="567"/>
+        <w:rPr>
+          <w:rFonts w:ascii="Times New Roman" w:eastAsia="Times New Roman" w:hAnsi="Times New Roman" w:cs="Times New Roman"/>
+          <w:sz w:val="24"/>
+          <w:szCs w:val="24"/>
+        </w:rPr>
+      </w:pPr>
+      <w:r>
+        <w:rPr>
+          <w:rFonts w:ascii="Times New Roman" w:eastAsia="Times New Roman" w:hAnsi="Times New Roman" w:cs="Times New Roman"/>
+          <w:i/>
+          <w:iCs/>
+          <w:sz w:val="24"/>
+          <w:szCs w:val="24"/>
+        </w:rPr>
+        <w:t>Difference between bug, defect, error, fault and failure - javatpoint</w:t>
+      </w:r>
+      <w:r>
+        <w:rPr>
+          <w:rFonts w:ascii="Times New Roman" w:eastAsia="Times New Roman" w:hAnsi="Times New Roman" w:cs="Times New Roman"/>
+          <w:sz w:val="24"/>
+          <w:szCs w:val="24"/>
+        </w:rPr>
+        <w:t xml:space="preserve">. www.javatpoint.com. (n.d.). Retrieved </w:t>
+      </w:r>
+      <w:r>
+        <w:rPr>
+          <w:rFonts w:ascii="Times New Roman" w:eastAsia="Times New Roman" w:hAnsi="Times New Roman" w:cs="Times New Roman"/>
+          <w:sz w:val="24"/>
+          <w:szCs w:val="24"/>
+        </w:rPr>
+        <w:t>December</w:t>
+      </w:r>
+      <w:r>
+        <w:rPr>
+          <w:rFonts w:ascii="Times New Roman" w:eastAsia="Times New Roman" w:hAnsi="Times New Roman" w:cs="Times New Roman"/>
+          <w:sz w:val="24"/>
+          <w:szCs w:val="24"/>
+        </w:rPr>
+        <w:t xml:space="preserve"> </w:t>
+      </w:r>
+      <w:r>
+        <w:rPr>
+          <w:rFonts w:ascii="Times New Roman" w:eastAsia="Times New Roman" w:hAnsi="Times New Roman" w:cs="Times New Roman"/>
+          <w:sz w:val="24"/>
+          <w:szCs w:val="24"/>
+        </w:rPr>
+        <w:t xml:space="preserve">29, 2021, from https://www.javatpoint.com/bug-vs-defect-vs-error-vs-fault-vs-failure </w:t>
+      </w:r>
+    </w:p>
+    <w:p>
+      <w:pPr>
+        <w:spacing w:before="100" w:beforeAutospacing="1" w:after="100" w:afterAutospacing="1" w:line="240" w:lineRule="auto"/>
+        <w:ind w:left="567" w:hanging="567"/>
+        <w:rPr>
+          <w:rFonts w:ascii="Times New Roman" w:eastAsia="Times New Roman" w:hAnsi="Times New Roman" w:cs="Times New Roman"/>
+          <w:sz w:val="24"/>
+          <w:szCs w:val="24"/>
+        </w:rPr>
+      </w:pPr>
+    </w:p>
+    <w:p>
+      <w:pPr>
         <w:pStyle w:val="NormalWeb"/>
         <w:ind w:left="567" w:hanging="567"/>
       </w:pPr>
-      <w:r>
-        <w:t>Palaksinghal9903Check out this Author's contributed articles., Palaksinghal9903, &amp; Check out this Author's contributed articles. (2019, July 11). Frontend vs Backend. Retrieved September 16, 2020, from https://www.geeksforgeeks.org/frontend-vs-backend/</w:t>
-      </w:r>
     </w:p>
     <w:p>
       <w:pPr>
@@ -188,7 +633,7 @@
 </file>
 
 <file path=word/styles.xml><?xml version="1.0" encoding="utf-8"?>
-<w:styles xmlns:mc="http://schemas.openxmlformats.org/markup-compatibility/2006" xmlns:r="http://schemas.openxmlformats.org/officeDocument/2006/relationships" xmlns:w="http://schemas.openxmlformats.org/wordprocessingml/2006/main" xmlns:w14="http://schemas.microsoft.com/office/word/2010/wordml" xmlns:w15="http://schemas.microsoft.com/office/word/2012/wordml" xmlns:w16cex="http://schemas.microsoft.com/office/word/2018/wordml/cex" xmlns:w16cid="http://schemas.microsoft.com/office/word/2016/wordml/cid" xmlns:w16="http://schemas.microsoft.com/office/word/2018/wordml" xmlns:w16se="http://schemas.microsoft.com/office/word/2015/wordml/symex" mc:Ignorable="w14 w15 w16se w16cid w16 w16cex">
+<w:styles xmlns:mc="http://schemas.openxmlformats.org/markup-compatibility/2006" xmlns:r="http://schemas.openxmlformats.org/officeDocument/2006/relationships" xmlns:w="http://schemas.openxmlformats.org/wordprocessingml/2006/main" xmlns:w14="http://schemas.microsoft.com/office/word/2010/wordml" xmlns:w15="http://schemas.microsoft.com/office/word/2012/wordml" xmlns:w16cex="http://schemas.microsoft.com/office/word/2018/wordml/cex" xmlns:w16cid="http://schemas.microsoft.com/office/word/2016/wordml/cid" xmlns:w16="http://schemas.microsoft.com/office/word/2018/wordml" xmlns:w16sdtdh="http://schemas.microsoft.com/office/word/2020/wordml/sdtdatahash" xmlns:w16se="http://schemas.microsoft.com/office/word/2015/wordml/symex" mc:Ignorable="w14 w15 w16se w16cid w16 w16cex w16sdtdh">
   <w:docDefaults>
     <w:rPrDefault>
       <w:rPr>

</xml_diff>